<commit_message>
complete Lab 5, start files for Lab 6
</commit_message>
<xml_diff>
--- a/HW1/Lab 1 reflection essay.docx
+++ b/HW1/Lab 1 reflection essay.docx
@@ -110,6 +110,17 @@
       <w:r>
         <w:br/>
       </w:r>
+    </w:p>
+    <w:p/>
+    <w:p/>
+    <w:p>
+      <w:pPr>
+        <w:rPr>
+          <w:rFonts w:cs="Times New Roman (Body CS)"/>
+          <w:sz w:val="20"/>
+          <w:szCs w:val="18"/>
+        </w:rPr>
+      </w:pPr>
     </w:p>
     <w:sectPr>
       <w:pgSz w:w="12240" w:h="15840"/>
@@ -718,6 +729,7 @@
   <w:style w:type="character" w:default="1" w:styleId="DefaultParagraphFont">
     <w:name w:val="Default Paragraph Font"/>
     <w:uiPriority w:val="1"/>
+    <w:semiHidden/>
     <w:unhideWhenUsed/>
   </w:style>
   <w:style w:type="table" w:default="1" w:styleId="TableNormal">

</xml_diff>